<commit_message>
holy shit liam put some actual fucking commit messages for once fuck me
</commit_message>
<xml_diff>
--- a/Design/NOT  DOCUMENT STUFF/Content/Charity Shop Management System.docx
+++ b/Design/NOT  DOCUMENT STUFF/Content/Charity Shop Management System.docx
@@ -89,7 +89,7 @@
         </w:numPr>
       </w:pPr>
       <w:r>
-        <w:t>Looking up existing entries</w:t>
+        <w:t>Updating existing entries</w:t>
       </w:r>
     </w:p>
     <w:p>
@@ -101,18 +101,6 @@
         </w:numPr>
       </w:pPr>
       <w:r>
-        <w:t>Updating existing entries</w:t>
-      </w:r>
-    </w:p>
-    <w:p>
-      <w:pPr>
-        <w:pStyle w:val="ListParagraph"/>
-        <w:numPr>
-          <w:ilvl w:val="1"/>
-          <w:numId w:val="1"/>
-        </w:numPr>
-      </w:pPr>
-      <w:r>
         <w:t>Deleting entries</w:t>
       </w:r>
     </w:p>
@@ -212,7 +200,13 @@
         <w:t xml:space="preserve">This window </w:t>
       </w:r>
       <w:r>
-        <w:t xml:space="preserve">is very basic, with that its’ only noticeable features are 5 labelled buttons </w:t>
+        <w:t xml:space="preserve">is very basic, with that its’ only noticeable features are </w:t>
+      </w:r>
+      <w:r>
+        <w:t>4</w:t>
+      </w:r>
+      <w:r>
+        <w:t xml:space="preserve"> labelled buttons </w:t>
       </w:r>
       <w:r>
         <w:t>positioned</w:t>
@@ -284,10 +278,7 @@
         <w:t xml:space="preserve">titled “Add New Worker”, </w:t>
       </w:r>
       <w:r>
-        <w:t xml:space="preserve">containing entry fields for a staff’s first and last names, a unique ID code and a password. A set of “Apply” and “Cancel” buttons are again found. After filling out each field, pressing the “Apply” button will add a new worker to the database, closing the dialog while displaying “Worker successful added” in the feedback bar. </w:t>
-      </w:r>
-      <w:r>
-        <w:t>Closing the dialog via the top right button or clicking the “Cancel” button will cancel the process.</w:t>
+        <w:t>containing entry fields for a staff’s first and last names, a unique ID code and a password. A set of “Apply” and “Cancel” buttons are again found. After filling out each field, pressing the “Apply” button will add a new worker to the database, closing the dialog while displaying “Worker successful added” in the feedback bar. Closing the dialog via the top right button or clicking the “Cancel” button will cancel the process.</w:t>
       </w:r>
     </w:p>
     <w:p>
@@ -311,16 +302,7 @@
         <w:t xml:space="preserve"> existing worker can be selected via their name. When clicking the button, a dialog that is identical to the “Add New Worker” dialog is opened, except for the dialog title which is “Update Worker”. The entry fields already have the selected workers details in them, and from there can be edited. Clicking “Apply”</w:t>
       </w:r>
       <w:r>
-        <w:t xml:space="preserve"> updates the worker details to whatever was in the entry fields, and “Worker details successfully updated!” is seen in the feedback bar. Clicking this button with no worker selected will have “Please select a worker” appear in the feedback bar. </w:t>
-      </w:r>
-      <w:r>
-        <w:t>Closing the dialog via the top right button or clicking the “Cancel” button will cancel the process</w:t>
-      </w:r>
-      <w:r>
-        <w:t>, changing no details</w:t>
-      </w:r>
-      <w:r>
-        <w:t>.</w:t>
+        <w:t xml:space="preserve"> updates the worker details to whatever was in the entry fields, and “Worker details successfully updated!” is seen in the feedback bar. Clicking this button with no worker selected will have “Please select a worker” appear in the feedback bar. Closing the dialog via the top right button or clicking the “Cancel” button will cancel the process, changing no details.</w:t>
       </w:r>
     </w:p>
     <w:p>
@@ -332,7 +314,13 @@
         </w:numPr>
       </w:pPr>
       <w:r>
-        <w:t>The next button is labelled “Delete Worker”. This button also has a drop down box next to it, where you can select a worker from their name. Clicking this button will open a dialog titled “Delete Worker”, and display the text “Are you sure you want to delete this worker?</w:t>
+        <w:t xml:space="preserve">The </w:t>
+      </w:r>
+      <w:r>
+        <w:t>final</w:t>
+      </w:r>
+      <w:r>
+        <w:t xml:space="preserve"> button is labelled “Delete Worker”. This button also has a drop down box next to it, where you can select a worker from their name. Clicking this button will open a dialog titled “Delete Worker”, and display the text “Are you sure you want to delete this worker?</w:t>
       </w:r>
       <w:proofErr w:type="gramStart"/>
       <w:r>
@@ -355,18 +343,6 @@
       </w:r>
       <w:r>
         <w:t>. Closing the dialog via the top right button or clicking the “Cancel” button will cancel the process.</w:t>
-      </w:r>
-    </w:p>
-    <w:p>
-      <w:pPr>
-        <w:pStyle w:val="ListParagraph"/>
-        <w:numPr>
-          <w:ilvl w:val="0"/>
-          <w:numId w:val="2"/>
-        </w:numPr>
-      </w:pPr>
-      <w:r>
-        <w:t>The final button is labelled “</w:t>
       </w:r>
     </w:p>
     <w:p>
@@ -398,10 +374,72 @@
         </w:numPr>
       </w:pPr>
       <w:r>
-        <w:t>The window is titled “Rusty Scraps”. There is a menu bar that features “File”</w:t>
-      </w:r>
+        <w:t>The interface will comprise of 5 buttons, allowing users to do as described above</w:t>
+      </w:r>
+    </w:p>
+    <w:p>
+      <w:r>
+        <w:t>Inputting New Entries</w:t>
+      </w:r>
+    </w:p>
+    <w:p>
+      <w:pPr>
+        <w:pStyle w:val="ListParagraph"/>
+        <w:numPr>
+          <w:ilvl w:val="0"/>
+          <w:numId w:val="4"/>
+        </w:numPr>
+      </w:pPr>
+      <w:r>
+        <w:t xml:space="preserve">Clicking the “New Donation” button will open a dialog with all the </w:t>
+      </w:r>
+      <w:r>
+        <w:t>necessary</w:t>
+      </w:r>
+      <w:r>
+        <w:t xml:space="preserve"> text boxes needed for adding the details of a donation, the donator and the items.</w:t>
+      </w:r>
+    </w:p>
+    <w:p>
+      <w:r>
+        <w:t>Updating existing entries:</w:t>
+      </w:r>
+    </w:p>
+    <w:p>
+      <w:pPr>
+        <w:pStyle w:val="ListParagraph"/>
+        <w:numPr>
+          <w:ilvl w:val="0"/>
+          <w:numId w:val="4"/>
+        </w:numPr>
+      </w:pPr>
+      <w:r>
+        <w:t>Clicking the “Update Entry” leads to a search box dialog where you can select the place you are searching in (‘Donator’ for example), and then you can search for the entry you want to update. This is then presented in a editable format so information can be changed</w:t>
+      </w:r>
+    </w:p>
+    <w:p>
+      <w:r>
+        <w:t>Deleting entries:</w:t>
+      </w:r>
+    </w:p>
+    <w:p>
+      <w:pPr>
+        <w:pStyle w:val="ListParagraph"/>
+        <w:numPr>
+          <w:ilvl w:val="0"/>
+          <w:numId w:val="4"/>
+        </w:numPr>
+      </w:pPr>
       <w:bookmarkStart w:id="0" w:name="_GoBack"/>
-      <w:bookmarkEnd w:id="0"/>
+      <w:r>
+        <w:t>Works in the same way as updating them. Search for the data to delete, then removing it from the database.</w:t>
+      </w:r>
+    </w:p>
+    <w:bookmarkEnd w:id="0"/>
+    <w:p>
+      <w:pPr>
+        <w:pStyle w:val="ListParagraph"/>
+      </w:pPr>
     </w:p>
     <w:sectPr>
       <w:pgSz w:w="11906" w:h="16838"/>
@@ -642,6 +680,119 @@
     </w:lvl>
   </w:abstractNum>
   <w:abstractNum w:abstractNumId="2">
+    <w:nsid w:val="48B20EE3"/>
+    <w:multiLevelType w:val="hybridMultilevel"/>
+    <w:tmpl w:val="4550A2B4"/>
+    <w:lvl w:ilvl="0" w:tplc="08090001">
+      <w:start w:val="1"/>
+      <w:numFmt w:val="bullet"/>
+      <w:lvlText w:val=""/>
+      <w:lvlJc w:val="left"/>
+      <w:pPr>
+        <w:ind w:left="720" w:hanging="360"/>
+      </w:pPr>
+      <w:rPr>
+        <w:rFonts w:ascii="Symbol" w:hAnsi="Symbol" w:hint="default"/>
+      </w:rPr>
+    </w:lvl>
+    <w:lvl w:ilvl="1" w:tplc="08090003" w:tentative="1">
+      <w:start w:val="1"/>
+      <w:numFmt w:val="bullet"/>
+      <w:lvlText w:val="o"/>
+      <w:lvlJc w:val="left"/>
+      <w:pPr>
+        <w:ind w:left="1440" w:hanging="360"/>
+      </w:pPr>
+      <w:rPr>
+        <w:rFonts w:ascii="Courier New" w:hAnsi="Courier New" w:cs="Courier New" w:hint="default"/>
+      </w:rPr>
+    </w:lvl>
+    <w:lvl w:ilvl="2" w:tplc="08090005" w:tentative="1">
+      <w:start w:val="1"/>
+      <w:numFmt w:val="bullet"/>
+      <w:lvlText w:val=""/>
+      <w:lvlJc w:val="left"/>
+      <w:pPr>
+        <w:ind w:left="2160" w:hanging="360"/>
+      </w:pPr>
+      <w:rPr>
+        <w:rFonts w:ascii="Wingdings" w:hAnsi="Wingdings" w:hint="default"/>
+      </w:rPr>
+    </w:lvl>
+    <w:lvl w:ilvl="3" w:tplc="08090001" w:tentative="1">
+      <w:start w:val="1"/>
+      <w:numFmt w:val="bullet"/>
+      <w:lvlText w:val=""/>
+      <w:lvlJc w:val="left"/>
+      <w:pPr>
+        <w:ind w:left="2880" w:hanging="360"/>
+      </w:pPr>
+      <w:rPr>
+        <w:rFonts w:ascii="Symbol" w:hAnsi="Symbol" w:hint="default"/>
+      </w:rPr>
+    </w:lvl>
+    <w:lvl w:ilvl="4" w:tplc="08090003" w:tentative="1">
+      <w:start w:val="1"/>
+      <w:numFmt w:val="bullet"/>
+      <w:lvlText w:val="o"/>
+      <w:lvlJc w:val="left"/>
+      <w:pPr>
+        <w:ind w:left="3600" w:hanging="360"/>
+      </w:pPr>
+      <w:rPr>
+        <w:rFonts w:ascii="Courier New" w:hAnsi="Courier New" w:cs="Courier New" w:hint="default"/>
+      </w:rPr>
+    </w:lvl>
+    <w:lvl w:ilvl="5" w:tplc="08090005" w:tentative="1">
+      <w:start w:val="1"/>
+      <w:numFmt w:val="bullet"/>
+      <w:lvlText w:val=""/>
+      <w:lvlJc w:val="left"/>
+      <w:pPr>
+        <w:ind w:left="4320" w:hanging="360"/>
+      </w:pPr>
+      <w:rPr>
+        <w:rFonts w:ascii="Wingdings" w:hAnsi="Wingdings" w:hint="default"/>
+      </w:rPr>
+    </w:lvl>
+    <w:lvl w:ilvl="6" w:tplc="08090001" w:tentative="1">
+      <w:start w:val="1"/>
+      <w:numFmt w:val="bullet"/>
+      <w:lvlText w:val=""/>
+      <w:lvlJc w:val="left"/>
+      <w:pPr>
+        <w:ind w:left="5040" w:hanging="360"/>
+      </w:pPr>
+      <w:rPr>
+        <w:rFonts w:ascii="Symbol" w:hAnsi="Symbol" w:hint="default"/>
+      </w:rPr>
+    </w:lvl>
+    <w:lvl w:ilvl="7" w:tplc="08090003" w:tentative="1">
+      <w:start w:val="1"/>
+      <w:numFmt w:val="bullet"/>
+      <w:lvlText w:val="o"/>
+      <w:lvlJc w:val="left"/>
+      <w:pPr>
+        <w:ind w:left="5760" w:hanging="360"/>
+      </w:pPr>
+      <w:rPr>
+        <w:rFonts w:ascii="Courier New" w:hAnsi="Courier New" w:cs="Courier New" w:hint="default"/>
+      </w:rPr>
+    </w:lvl>
+    <w:lvl w:ilvl="8" w:tplc="08090005" w:tentative="1">
+      <w:start w:val="1"/>
+      <w:numFmt w:val="bullet"/>
+      <w:lvlText w:val=""/>
+      <w:lvlJc w:val="left"/>
+      <w:pPr>
+        <w:ind w:left="6480" w:hanging="360"/>
+      </w:pPr>
+      <w:rPr>
+        <w:rFonts w:ascii="Wingdings" w:hAnsi="Wingdings" w:hint="default"/>
+      </w:rPr>
+    </w:lvl>
+  </w:abstractNum>
+  <w:abstractNum w:abstractNumId="3">
     <w:nsid w:val="4F2C1F98"/>
     <w:multiLevelType w:val="hybridMultilevel"/>
     <w:tmpl w:val="E88002F6"/>
@@ -755,13 +906,16 @@
     </w:lvl>
   </w:abstractNum>
   <w:num w:numId="1">
-    <w:abstractNumId w:val="2"/>
+    <w:abstractNumId w:val="3"/>
   </w:num>
   <w:num w:numId="2">
     <w:abstractNumId w:val="1"/>
   </w:num>
   <w:num w:numId="3">
     <w:abstractNumId w:val="0"/>
+  </w:num>
+  <w:num w:numId="4">
+    <w:abstractNumId w:val="2"/>
   </w:num>
 </w:numbering>
 </file>

</xml_diff>